<commit_message>
Actualizamos los ejercicios de la practica 1
</commit_message>
<xml_diff>
--- a/Unidad 6/Junit.docx
+++ b/Unidad 6/Junit.docx
@@ -278,10 +278,259 @@
       </w:r>
     </w:p>
     <w:p/>
-    <w:p>
+    <w:p/>
+    <w:p/>
+    <w:p/>
+    <w:p/>
+    <w:p>
+      <w:r>
+        <w:lastRenderedPageBreak/>
+        <w:t>5.1 Ejercicio 4</w:t>
+      </w:r>
+    </w:p>
+    <w:p>
+      <w:r>
+        <w:rPr>
+          <w:noProof/>
+          <w:lang w:eastAsia="es-ES"/>
+        </w:rPr>
+        <w:drawing>
+          <wp:inline distT="0" distB="0" distL="0" distR="0" wp14:anchorId="49A07273" wp14:editId="03CF468A">
+            <wp:extent cx="5400040" cy="1704086"/>
+            <wp:effectExtent l="0" t="0" r="0" b="0"/>
+            <wp:docPr id="5" name="Imagen 5"/>
+            <wp:cNvGraphicFramePr>
+              <a:graphicFrameLocks xmlns:a="http://schemas.openxmlformats.org/drawingml/2006/main" noChangeAspect="1"/>
+            </wp:cNvGraphicFramePr>
+            <a:graphic xmlns:a="http://schemas.openxmlformats.org/drawingml/2006/main">
+              <a:graphicData uri="http://schemas.openxmlformats.org/drawingml/2006/picture">
+                <pic:pic xmlns:pic="http://schemas.openxmlformats.org/drawingml/2006/picture">
+                  <pic:nvPicPr>
+                    <pic:cNvPr id="0" name=""/>
+                    <pic:cNvPicPr/>
+                  </pic:nvPicPr>
+                  <pic:blipFill>
+                    <a:blip r:embed="rId11"/>
+                    <a:stretch>
+                      <a:fillRect/>
+                    </a:stretch>
+                  </pic:blipFill>
+                  <pic:spPr>
+                    <a:xfrm>
+                      <a:off x="0" y="0"/>
+                      <a:ext cx="5400040" cy="1704086"/>
+                    </a:xfrm>
+                    <a:prstGeom prst="rect">
+                      <a:avLst/>
+                    </a:prstGeom>
+                  </pic:spPr>
+                </pic:pic>
+              </a:graphicData>
+            </a:graphic>
+          </wp:inline>
+        </w:drawing>
+      </w:r>
+    </w:p>
+    <w:p>
+      <w:r>
+        <w:t>6.1.1 Ejercicio 5</w:t>
+      </w:r>
+    </w:p>
+    <w:p>
+      <w:r>
+        <w:rPr>
+          <w:noProof/>
+          <w:lang w:eastAsia="es-ES"/>
+        </w:rPr>
+        <w:drawing>
+          <wp:inline distT="0" distB="0" distL="0" distR="0" wp14:anchorId="16095A70" wp14:editId="3488FEB3">
+            <wp:extent cx="5400040" cy="2149507"/>
+            <wp:effectExtent l="0" t="0" r="0" b="3175"/>
+            <wp:docPr id="7" name="Imagen 7"/>
+            <wp:cNvGraphicFramePr>
+              <a:graphicFrameLocks xmlns:a="http://schemas.openxmlformats.org/drawingml/2006/main" noChangeAspect="1"/>
+            </wp:cNvGraphicFramePr>
+            <a:graphic xmlns:a="http://schemas.openxmlformats.org/drawingml/2006/main">
+              <a:graphicData uri="http://schemas.openxmlformats.org/drawingml/2006/picture">
+                <pic:pic xmlns:pic="http://schemas.openxmlformats.org/drawingml/2006/picture">
+                  <pic:nvPicPr>
+                    <pic:cNvPr id="0" name=""/>
+                    <pic:cNvPicPr/>
+                  </pic:nvPicPr>
+                  <pic:blipFill>
+                    <a:blip r:embed="rId12"/>
+                    <a:stretch>
+                      <a:fillRect/>
+                    </a:stretch>
+                  </pic:blipFill>
+                  <pic:spPr>
+                    <a:xfrm>
+                      <a:off x="0" y="0"/>
+                      <a:ext cx="5400040" cy="2149507"/>
+                    </a:xfrm>
+                    <a:prstGeom prst="rect">
+                      <a:avLst/>
+                    </a:prstGeom>
+                  </pic:spPr>
+                </pic:pic>
+              </a:graphicData>
+            </a:graphic>
+          </wp:inline>
+        </w:drawing>
+      </w:r>
+    </w:p>
+    <w:p>
+      <w:r>
+        <w:t>6.2.1 Ejercicio 6</w:t>
+      </w:r>
+    </w:p>
+    <w:p>
+      <w:r>
+        <w:rPr>
+          <w:noProof/>
+          <w:lang w:eastAsia="es-ES"/>
+        </w:rPr>
+        <w:drawing>
+          <wp:inline distT="0" distB="0" distL="0" distR="0" wp14:anchorId="4F94A3BF" wp14:editId="448E26C5">
+            <wp:extent cx="5400040" cy="2488613"/>
+            <wp:effectExtent l="0" t="0" r="0" b="6985"/>
+            <wp:docPr id="8" name="Imagen 8"/>
+            <wp:cNvGraphicFramePr>
+              <a:graphicFrameLocks xmlns:a="http://schemas.openxmlformats.org/drawingml/2006/main" noChangeAspect="1"/>
+            </wp:cNvGraphicFramePr>
+            <a:graphic xmlns:a="http://schemas.openxmlformats.org/drawingml/2006/main">
+              <a:graphicData uri="http://schemas.openxmlformats.org/drawingml/2006/picture">
+                <pic:pic xmlns:pic="http://schemas.openxmlformats.org/drawingml/2006/picture">
+                  <pic:nvPicPr>
+                    <pic:cNvPr id="0" name=""/>
+                    <pic:cNvPicPr/>
+                  </pic:nvPicPr>
+                  <pic:blipFill>
+                    <a:blip r:embed="rId13"/>
+                    <a:stretch>
+                      <a:fillRect/>
+                    </a:stretch>
+                  </pic:blipFill>
+                  <pic:spPr>
+                    <a:xfrm>
+                      <a:off x="0" y="0"/>
+                      <a:ext cx="5400040" cy="2488613"/>
+                    </a:xfrm>
+                    <a:prstGeom prst="rect">
+                      <a:avLst/>
+                    </a:prstGeom>
+                  </pic:spPr>
+                </pic:pic>
+              </a:graphicData>
+            </a:graphic>
+          </wp:inline>
+        </w:drawing>
+      </w:r>
+    </w:p>
+    <w:p/>
+    <w:p/>
+    <w:p/>
+    <w:p>
+      <w:r>
+        <w:lastRenderedPageBreak/>
+        <w:t>6.2.2 Ejercicio 7</w:t>
+      </w:r>
+    </w:p>
+    <w:p>
+      <w:r>
+        <w:rPr>
+          <w:noProof/>
+          <w:lang w:eastAsia="es-ES"/>
+        </w:rPr>
+        <w:drawing>
+          <wp:inline distT="0" distB="0" distL="0" distR="0" wp14:anchorId="234EC4B9" wp14:editId="6F4ADD9F">
+            <wp:extent cx="5400040" cy="2196554"/>
+            <wp:effectExtent l="0" t="0" r="0" b="0"/>
+            <wp:docPr id="9" name="Imagen 9"/>
+            <wp:cNvGraphicFramePr>
+              <a:graphicFrameLocks xmlns:a="http://schemas.openxmlformats.org/drawingml/2006/main" noChangeAspect="1"/>
+            </wp:cNvGraphicFramePr>
+            <a:graphic xmlns:a="http://schemas.openxmlformats.org/drawingml/2006/main">
+              <a:graphicData uri="http://schemas.openxmlformats.org/drawingml/2006/picture">
+                <pic:pic xmlns:pic="http://schemas.openxmlformats.org/drawingml/2006/picture">
+                  <pic:nvPicPr>
+                    <pic:cNvPr id="0" name=""/>
+                    <pic:cNvPicPr/>
+                  </pic:nvPicPr>
+                  <pic:blipFill>
+                    <a:blip r:embed="rId14"/>
+                    <a:stretch>
+                      <a:fillRect/>
+                    </a:stretch>
+                  </pic:blipFill>
+                  <pic:spPr>
+                    <a:xfrm>
+                      <a:off x="0" y="0"/>
+                      <a:ext cx="5400040" cy="2196554"/>
+                    </a:xfrm>
+                    <a:prstGeom prst="rect">
+                      <a:avLst/>
+                    </a:prstGeom>
+                  </pic:spPr>
+                </pic:pic>
+              </a:graphicData>
+            </a:graphic>
+          </wp:inline>
+        </w:drawing>
+      </w:r>
+    </w:p>
+    <w:p>
+      <w:r>
+        <w:t>6.3.1 Ejercicio 8</w:t>
+      </w:r>
+    </w:p>
+    <w:p>
+      <w:r>
+        <w:rPr>
+          <w:noProof/>
+          <w:lang w:eastAsia="es-ES"/>
+        </w:rPr>
+        <w:drawing>
+          <wp:inline distT="0" distB="0" distL="0" distR="0" wp14:anchorId="6720EE93" wp14:editId="0AEF78F8">
+            <wp:extent cx="5400040" cy="3465606"/>
+            <wp:effectExtent l="0" t="0" r="0" b="1905"/>
+            <wp:docPr id="10" name="Imagen 10"/>
+            <wp:cNvGraphicFramePr>
+              <a:graphicFrameLocks xmlns:a="http://schemas.openxmlformats.org/drawingml/2006/main" noChangeAspect="1"/>
+            </wp:cNvGraphicFramePr>
+            <a:graphic xmlns:a="http://schemas.openxmlformats.org/drawingml/2006/main">
+              <a:graphicData uri="http://schemas.openxmlformats.org/drawingml/2006/picture">
+                <pic:pic xmlns:pic="http://schemas.openxmlformats.org/drawingml/2006/picture">
+                  <pic:nvPicPr>
+                    <pic:cNvPr id="0" name=""/>
+                    <pic:cNvPicPr/>
+                  </pic:nvPicPr>
+                  <pic:blipFill>
+                    <a:blip r:embed="rId15"/>
+                    <a:stretch>
+                      <a:fillRect/>
+                    </a:stretch>
+                  </pic:blipFill>
+                  <pic:spPr>
+                    <a:xfrm>
+                      <a:off x="0" y="0"/>
+                      <a:ext cx="5400040" cy="3465606"/>
+                    </a:xfrm>
+                    <a:prstGeom prst="rect">
+                      <a:avLst/>
+                    </a:prstGeom>
+                  </pic:spPr>
+                </pic:pic>
+              </a:graphicData>
+            </a:graphic>
+          </wp:inline>
+        </w:drawing>
+      </w:r>
       <w:bookmarkStart w:id="0" w:name="_GoBack"/>
       <w:bookmarkEnd w:id="0"/>
     </w:p>
+    <w:p/>
+    <w:p/>
     <w:sectPr>
       <w:pgSz w:w="11906" w:h="16838"/>
       <w:pgMar w:top="1417" w:right="1701" w:bottom="1417" w:left="1701" w:header="708" w:footer="708" w:gutter="0"/>

</xml_diff>